<commit_message>
add kotlin data class detection
</commit_message>
<xml_diff>
--- a/Tugas Akhir Fatkhi Nur Akhsan.docx
+++ b/Tugas Akhir Fatkhi Nur Akhsan.docx
@@ -13,6 +13,8 @@
           <w:szCs w:val="24"/>
         </w:rPr>
       </w:pPr>
+      <w:bookmarkStart w:id="0" w:name="_Hlk171772640"/>
+      <w:bookmarkEnd w:id="0"/>
       <w:r>
         <w:rPr>
           <w:rFonts w:eastAsia="Arial" w:cs="Times New Roman"/>
@@ -468,11 +470,11 @@
       <w:pPr>
         <w:pStyle w:val="Judul2"/>
       </w:pPr>
-      <w:bookmarkStart w:id="0" w:name="_Toc170908821"/>
+      <w:bookmarkStart w:id="1" w:name="_Toc170908821"/>
       <w:r>
         <w:t>LATAR BELAKANG</w:t>
       </w:r>
-      <w:bookmarkEnd w:id="0"/>
+      <w:bookmarkEnd w:id="1"/>
     </w:p>
     <w:p>
       <w:r>
@@ -1349,12 +1351,12 @@
       <w:pPr>
         <w:pStyle w:val="Judul2"/>
       </w:pPr>
-      <w:bookmarkStart w:id="1" w:name="_Toc170908822"/>
+      <w:bookmarkStart w:id="2" w:name="_Toc170908822"/>
       <w:r>
         <w:lastRenderedPageBreak/>
         <w:t>RUMUSAN MASALAH</w:t>
       </w:r>
-      <w:bookmarkEnd w:id="1"/>
+      <w:bookmarkEnd w:id="2"/>
     </w:p>
     <w:p>
       <w:pPr>
@@ -1394,11 +1396,11 @@
       <w:pPr>
         <w:pStyle w:val="Judul2"/>
       </w:pPr>
-      <w:bookmarkStart w:id="2" w:name="_Toc170908823"/>
+      <w:bookmarkStart w:id="3" w:name="_Toc170908823"/>
       <w:r>
         <w:t>TUJUAN</w:t>
       </w:r>
-      <w:bookmarkEnd w:id="2"/>
+      <w:bookmarkEnd w:id="3"/>
     </w:p>
     <w:p>
       <w:r>
@@ -1428,11 +1430,11 @@
       <w:pPr>
         <w:pStyle w:val="Judul2"/>
       </w:pPr>
-      <w:bookmarkStart w:id="3" w:name="_Toc170908824"/>
+      <w:bookmarkStart w:id="4" w:name="_Toc170908824"/>
       <w:r>
         <w:t>MANFAAT</w:t>
       </w:r>
-      <w:bookmarkEnd w:id="3"/>
+      <w:bookmarkEnd w:id="4"/>
     </w:p>
     <w:p>
       <w:r>
@@ -1580,7 +1582,7 @@
       <w:pPr>
         <w:pStyle w:val="Judul1"/>
       </w:pPr>
-      <w:bookmarkStart w:id="4" w:name="_Toc170908825"/>
+      <w:bookmarkStart w:id="5" w:name="_Toc170908825"/>
       <w:r>
         <w:lastRenderedPageBreak/>
         <w:br/>
@@ -1588,17 +1590,17 @@
       <w:r>
         <w:t>KAJIAN PUSTAKA</w:t>
       </w:r>
-      <w:bookmarkEnd w:id="4"/>
+      <w:bookmarkEnd w:id="5"/>
     </w:p>
     <w:p>
       <w:pPr>
         <w:pStyle w:val="Judul2"/>
       </w:pPr>
-      <w:bookmarkStart w:id="5" w:name="_Toc170908826"/>
+      <w:bookmarkStart w:id="6" w:name="_Toc170908826"/>
       <w:r>
         <w:t>Kotlin</w:t>
       </w:r>
-      <w:bookmarkEnd w:id="5"/>
+      <w:bookmarkEnd w:id="6"/>
     </w:p>
     <w:p>
       <w:r>
@@ -1963,11 +1965,11 @@
       <w:r>
         <w:t xml:space="preserve"> </w:t>
       </w:r>
-      <w:bookmarkStart w:id="6" w:name="_Toc170908827"/>
+      <w:bookmarkStart w:id="7" w:name="_Toc170908827"/>
       <w:r>
         <w:t>Kotlin Data Class</w:t>
       </w:r>
-      <w:bookmarkEnd w:id="6"/>
+      <w:bookmarkEnd w:id="7"/>
     </w:p>
     <w:p>
       <w:r>
@@ -2062,8 +2064,8 @@
         <w:t>:</w:t>
       </w:r>
     </w:p>
-    <w:bookmarkStart w:id="7" w:name="_MON_1781855544"/>
-    <w:bookmarkEnd w:id="7"/>
+    <w:bookmarkStart w:id="8" w:name="_MON_1781855544"/>
+    <w:bookmarkEnd w:id="8"/>
     <w:p>
       <w:r>
         <w:object w:dxaOrig="7937" w:dyaOrig="2243" w14:anchorId="5AD75A89">
@@ -2089,7 +2091,7 @@
           <v:shape id="_x0000_i1025" type="#_x0000_t75" style="width:396.4pt;height:112pt" o:ole="">
             <v:imagedata r:id="rId14" o:title=""/>
           </v:shape>
-          <o:OLEObject Type="Embed" ProgID="Word.OpenDocumentText.12" ShapeID="_x0000_i1025" DrawAspect="Content" ObjectID="_1782328256" r:id="rId15"/>
+          <o:OLEObject Type="Embed" ProgID="Word.OpenDocumentText.12" ShapeID="_x0000_i1025" DrawAspect="Content" ObjectID="_1782385653" r:id="rId15"/>
         </w:object>
       </w:r>
       <w:r>
@@ -2104,11 +2106,11 @@
       <w:r>
         <w:t xml:space="preserve"> </w:t>
       </w:r>
-      <w:bookmarkStart w:id="8" w:name="_Toc170908828"/>
+      <w:bookmarkStart w:id="9" w:name="_Toc170908828"/>
       <w:r>
         <w:t>Protocol Buffers</w:t>
       </w:r>
-      <w:bookmarkEnd w:id="8"/>
+      <w:bookmarkEnd w:id="9"/>
     </w:p>
     <w:p>
       <w:r>
@@ -2286,11 +2288,11 @@
       <w:pPr>
         <w:pStyle w:val="Judul2"/>
       </w:pPr>
-      <w:bookmarkStart w:id="9" w:name="_Toc170908829"/>
+      <w:bookmarkStart w:id="10" w:name="_Toc170908829"/>
       <w:r>
         <w:t>Protocol Buffers Message</w:t>
       </w:r>
-      <w:bookmarkEnd w:id="9"/>
+      <w:bookmarkEnd w:id="10"/>
     </w:p>
     <w:p>
       <w:r>
@@ -2375,15 +2377,15 @@
         <w:t xml:space="preserve"> Berikut adalah contoh sederhana penulisan sebuah message bernama “Example” yang terdapat pada .proto file :</w:t>
       </w:r>
     </w:p>
-    <w:bookmarkStart w:id="10" w:name="_MON_1781888369"/>
-    <w:bookmarkEnd w:id="10"/>
+    <w:bookmarkStart w:id="11" w:name="_MON_1781888369"/>
+    <w:bookmarkEnd w:id="11"/>
     <w:p>
       <w:r>
         <w:object w:dxaOrig="7937" w:dyaOrig="1230" w14:anchorId="7F97D898">
           <v:shape id="_x0000_i1026" type="#_x0000_t75" style="width:396.4pt;height:62pt" o:ole="">
             <v:imagedata r:id="rId16" o:title=""/>
           </v:shape>
-          <o:OLEObject Type="Embed" ProgID="Word.OpenDocumentText.12" ShapeID="_x0000_i1026" DrawAspect="Content" ObjectID="_1782328257" r:id="rId17"/>
+          <o:OLEObject Type="Embed" ProgID="Word.OpenDocumentText.12" ShapeID="_x0000_i1026" DrawAspect="Content" ObjectID="_1782385654" r:id="rId17"/>
         </w:object>
       </w:r>
     </w:p>
@@ -2395,11 +2397,11 @@
       <w:r>
         <w:t xml:space="preserve"> </w:t>
       </w:r>
-      <w:bookmarkStart w:id="11" w:name="_Toc170908830"/>
+      <w:bookmarkStart w:id="12" w:name="_Toc170908830"/>
       <w:r>
         <w:t>Plugin</w:t>
       </w:r>
-      <w:bookmarkEnd w:id="11"/>
+      <w:bookmarkEnd w:id="12"/>
     </w:p>
     <w:p>
       <w:r>
@@ -2565,7 +2567,7 @@
       <w:pPr>
         <w:pStyle w:val="Judul1"/>
       </w:pPr>
-      <w:bookmarkStart w:id="12" w:name="_Toc170908831"/>
+      <w:bookmarkStart w:id="13" w:name="_Toc170908831"/>
       <w:r>
         <w:lastRenderedPageBreak/>
         <w:br/>
@@ -2573,20 +2575,20 @@
       <w:r>
         <w:t>METODE PENGEMBANGAN SISTEM</w:t>
       </w:r>
-      <w:bookmarkEnd w:id="12"/>
+      <w:bookmarkEnd w:id="13"/>
     </w:p>
     <w:p>
       <w:pPr>
         <w:pStyle w:val="Judul2"/>
       </w:pPr>
-      <w:bookmarkStart w:id="13" w:name="_Toc170908832"/>
+      <w:bookmarkStart w:id="14" w:name="_Toc170908832"/>
       <w:r>
         <w:t>Alat</w:t>
       </w:r>
       <w:r>
         <w:t xml:space="preserve"> dan </w:t>
       </w:r>
-      <w:bookmarkEnd w:id="13"/>
+      <w:bookmarkEnd w:id="14"/>
       <w:r>
         <w:t>Bahan</w:t>
       </w:r>
@@ -2991,11 +2993,11 @@
       <w:pPr>
         <w:pStyle w:val="Judul2"/>
       </w:pPr>
-      <w:bookmarkStart w:id="14" w:name="_Toc170908833"/>
+      <w:bookmarkStart w:id="15" w:name="_Toc170908833"/>
       <w:r>
         <w:t>Metode Pengembangan</w:t>
       </w:r>
-      <w:bookmarkEnd w:id="14"/>
+      <w:bookmarkEnd w:id="15"/>
     </w:p>
     <w:p>
       <w:r>
@@ -3583,7 +3585,7 @@
       <w:pPr>
         <w:pStyle w:val="Judul1"/>
       </w:pPr>
-      <w:bookmarkStart w:id="15" w:name="_Toc170908835"/>
+      <w:bookmarkStart w:id="16" w:name="_Toc170908835"/>
       <w:r>
         <w:lastRenderedPageBreak/>
         <w:br/>
@@ -3591,7 +3593,7 @@
       <w:r>
         <w:t>PERANCANGAN DAN IMPLEMENTASI SISTEM</w:t>
       </w:r>
-      <w:bookmarkEnd w:id="15"/>
+      <w:bookmarkEnd w:id="16"/>
     </w:p>
     <w:p>
       <w:pPr>
@@ -3612,6 +3614,242 @@
       </w:r>
     </w:p>
     <w:p>
+      <w:r>
+        <w:t xml:space="preserve">Alat pengubah Kotlin Data Class ke Protocol Buffers Message dirancang agar dapat digunakan oleh pengembang aplikasi android maupun pengembang yang menggunakan kotlin sebagai bahasa pengembangan sistem yang juga akan memerlukan protocol buffers sebagai salah satu solusi serialisasi struktur data. Kedua pengembang tersebut </w:t>
+      </w:r>
+      <w:r>
+        <w:t xml:space="preserve">dapat menggunakan Android Studio atau Intellij IDE sebagai IDE untuk membantu pengembangan aplikasinya, sehingga rencananya alat ini akan dibuat dalam bentuk </w:t>
+      </w:r>
+      <w:r>
+        <w:rPr>
+          <w:i/>
+          <w:iCs/>
+        </w:rPr>
+        <w:t>plugin</w:t>
+      </w:r>
+      <w:r>
+        <w:t xml:space="preserve"> yang dapat dipasang dan dijalankan pada kedua IDE tersebut agar dapat dengan mudah digunakan oleh pengembang tersebut.</w:t>
+      </w:r>
+    </w:p>
+    <w:p/>
+    <w:p>
+      <w:r>
+        <w:t>Alat ini dapat digunakan dengan cara memilih file kotlin yang berisikan Data Class yang ingin dikonversi menjadi Protocol Buffers Message, kemudian pe</w:t>
+      </w:r>
+      <w:r>
+        <w:t xml:space="preserve">ngembang akan mengisi informasi-informasi dan konfigurasi-konfigurasi yang diperlukan untuk melakukan konversi, terakhir pengembang harus menekan tombol </w:t>
+      </w:r>
+      <w:r>
+        <w:rPr>
+          <w:i/>
+          <w:iCs/>
+        </w:rPr>
+        <w:t>Convert</w:t>
+      </w:r>
+      <w:r>
+        <w:t xml:space="preserve"> untuk menjalankan proses konversi. </w:t>
+      </w:r>
+      <w:r>
+        <w:t>A</w:t>
+      </w:r>
+      <w:r>
+        <w:t xml:space="preserve">pabila terjadi </w:t>
+      </w:r>
+      <w:r>
+        <w:rPr>
+          <w:i/>
+          <w:iCs/>
+        </w:rPr>
+        <w:t>error</w:t>
+      </w:r>
+      <w:r>
+        <w:t xml:space="preserve"> maka plugin akan memunculkan pesan error dan membatalkan</w:t>
+      </w:r>
+      <w:r>
+        <w:t xml:space="preserve"> proses konversi,</w:t>
+      </w:r>
+      <w:r>
+        <w:t xml:space="preserve"> </w:t>
+      </w:r>
+      <w:r>
+        <w:t xml:space="preserve">sebaliknya jika tidak terjadi </w:t>
+      </w:r>
+      <w:r>
+        <w:rPr>
+          <w:i/>
+          <w:iCs/>
+        </w:rPr>
+        <w:t>error</w:t>
+      </w:r>
+      <w:r>
+        <w:t xml:space="preserve"> maka proses konversi akan berlangsung dan file Protocol Buffers yang berisi </w:t>
+      </w:r>
+      <w:r>
+        <w:rPr>
+          <w:i/>
+          <w:iCs/>
+        </w:rPr>
+        <w:t>Messages</w:t>
+      </w:r>
+      <w:r>
+        <w:t xml:space="preserve"> akan dibuat.</w:t>
+      </w:r>
+    </w:p>
+    <w:p/>
+    <w:p>
+      <w:r>
+        <w:t xml:space="preserve">Pengembangan sistem ini dilakukan </w:t>
+      </w:r>
+      <w:r>
+        <w:t xml:space="preserve">menggunakan metode agile extreme programming yang </w:t>
+      </w:r>
+      <w:r>
+        <w:t xml:space="preserve">dalam </w:t>
+      </w:r>
+      <w:r>
+        <w:t xml:space="preserve">prosesnya terdapat </w:t>
+      </w:r>
+      <w:r>
+        <w:t>tiga iteras</w:t>
+      </w:r>
+      <w:r>
+        <w:t>i</w:t>
+      </w:r>
+      <w:r>
+        <w:t>, kegiatan utama pada tiap iterasi adalah sebagai berikut:</w:t>
+      </w:r>
+    </w:p>
+    <w:p>
+      <w:pPr>
+        <w:pStyle w:val="DaftarParagraf"/>
+        <w:numPr>
+          <w:ilvl w:val="3"/>
+          <w:numId w:val="17"/>
+        </w:numPr>
+        <w:spacing w:line="360" w:lineRule="auto"/>
+        <w:ind w:left="709"/>
+      </w:pPr>
+      <w:r>
+        <w:t xml:space="preserve">Merancang dan membangun dasar sistem </w:t>
+      </w:r>
+      <w:r>
+        <w:rPr>
+          <w:i/>
+          <w:iCs/>
+        </w:rPr>
+        <w:t>plugin</w:t>
+      </w:r>
+      <w:r>
+        <w:t xml:space="preserve"> yang dapat dijalankan pada Android Studio dan Intellij IDEA. Menerapkan </w:t>
+      </w:r>
+      <w:r>
+        <w:rPr>
+          <w:i/>
+          <w:iCs/>
+        </w:rPr>
+        <w:t>User Interface</w:t>
+      </w:r>
+      <w:r>
+        <w:t xml:space="preserve">. Juga melakukan setup untuk </w:t>
+      </w:r>
+      <w:r>
+        <w:rPr>
+          <w:i/>
+          <w:iCs/>
+        </w:rPr>
+        <w:t>dependency injection</w:t>
+      </w:r>
+      <w:r>
+        <w:t xml:space="preserve"> menggunakan koin.</w:t>
+      </w:r>
+    </w:p>
+    <w:p>
+      <w:pPr>
+        <w:pStyle w:val="DaftarParagraf"/>
+        <w:numPr>
+          <w:ilvl w:val="3"/>
+          <w:numId w:val="17"/>
+        </w:numPr>
+        <w:spacing w:line="360" w:lineRule="auto"/>
+        <w:ind w:left="709"/>
+      </w:pPr>
+      <w:r>
+        <w:t xml:space="preserve">Merancang dan membangun fitur penampilan pesan, fitur untuk mengambil lingkungan </w:t>
+      </w:r>
+      <w:r>
+        <w:rPr>
+          <w:i/>
+          <w:iCs/>
+        </w:rPr>
+        <w:t>project</w:t>
+      </w:r>
+      <w:r>
+        <w:t xml:space="preserve"> yang sedang dibuka, menerapkan model-model yang dibutuhkan proses generasi kode dan konfigurasi setelan.</w:t>
+      </w:r>
+    </w:p>
+    <w:p>
+      <w:pPr>
+        <w:pStyle w:val="DaftarParagraf"/>
+        <w:numPr>
+          <w:ilvl w:val="3"/>
+          <w:numId w:val="17"/>
+        </w:numPr>
+        <w:spacing w:line="360" w:lineRule="auto"/>
+        <w:ind w:left="709"/>
+      </w:pPr>
+      <w:r>
+        <w:lastRenderedPageBreak/>
+        <w:t xml:space="preserve">Merancang dan membangun fitur </w:t>
+      </w:r>
+      <w:r>
+        <w:rPr>
+          <w:i/>
+          <w:iCs/>
+        </w:rPr>
+        <w:t>parsing</w:t>
+      </w:r>
+      <w:r>
+        <w:t xml:space="preserve">, modifikasi </w:t>
+      </w:r>
+      <w:r>
+        <w:rPr>
+          <w:i/>
+          <w:iCs/>
+        </w:rPr>
+        <w:t>string</w:t>
+      </w:r>
+      <w:r>
+        <w:t xml:space="preserve"> ke dalam bentuk </w:t>
+      </w:r>
+      <w:r>
+        <w:rPr>
+          <w:i/>
+          <w:iCs/>
+        </w:rPr>
+        <w:t>data class</w:t>
+      </w:r>
+      <w:r>
+        <w:t>, dan menulis dan menyimpan hasil ke</w:t>
+      </w:r>
+      <w:r>
+        <w:t xml:space="preserve"> </w:t>
+      </w:r>
+      <w:r>
+        <w:t xml:space="preserve">dalam sebuah </w:t>
+      </w:r>
+      <w:r>
+        <w:rPr>
+          <w:i/>
+          <w:iCs/>
+        </w:rPr>
+        <w:t>file</w:t>
+      </w:r>
+      <w:r>
+        <w:t xml:space="preserve"> baru.</w:t>
+      </w:r>
+    </w:p>
+    <w:p/>
+    <w:p>
       <w:pPr>
         <w:pStyle w:val="Judul3"/>
       </w:pPr>
@@ -3662,52 +3900,12 @@
       </w:r>
     </w:p>
     <w:p>
-      <w:pPr>
-        <w:pStyle w:val="Judul2"/>
-      </w:pPr>
-      <w:r>
-        <w:t>Implementasi (</w:t>
-      </w:r>
-      <w:r>
-        <w:rPr>
-          <w:i/>
-          <w:iCs/>
-        </w:rPr>
-        <w:t>Coding</w:t>
-      </w:r>
-      <w:r>
-        <w:t>)</w:t>
-      </w:r>
-    </w:p>
-    <w:p>
-      <w:pPr>
-        <w:pStyle w:val="Judul2"/>
-      </w:pPr>
-      <w:r>
-        <w:t>Pengujian (</w:t>
-      </w:r>
-      <w:r>
-        <w:rPr>
-          <w:i/>
-          <w:iCs/>
-        </w:rPr>
-        <w:t>Testing</w:t>
-      </w:r>
-      <w:r>
-        <w:t>)</w:t>
-      </w:r>
-    </w:p>
-    <w:p>
-      <w:pPr>
-        <w:pStyle w:val="TidakAdaSpasi"/>
-      </w:pPr>
       <w:r>
         <w:rPr>
           <w:noProof/>
         </w:rPr>
-        <w:lastRenderedPageBreak/>
         <w:drawing>
-          <wp:inline distT="0" distB="0" distL="0" distR="0" wp14:anchorId="34ACE343" wp14:editId="527062EB">
+          <wp:inline distT="0" distB="0" distL="0" distR="0" wp14:anchorId="3CE13AF8" wp14:editId="7CA63994">
             <wp:extent cx="5039995" cy="4798060"/>
             <wp:effectExtent l="0" t="0" r="0" b="0"/>
             <wp:docPr id="893488383" name="Gambar 1"/>
@@ -3745,6 +3943,48 @@
     </w:p>
     <w:p>
       <w:pPr>
+        <w:pStyle w:val="Judul2"/>
+      </w:pPr>
+      <w:r>
+        <w:lastRenderedPageBreak/>
+        <w:t>Implementasi (</w:t>
+      </w:r>
+      <w:r>
+        <w:rPr>
+          <w:i/>
+          <w:iCs/>
+        </w:rPr>
+        <w:t>Coding</w:t>
+      </w:r>
+      <w:r>
+        <w:t>)</w:t>
+      </w:r>
+    </w:p>
+    <w:p>
+      <w:pPr>
+        <w:pStyle w:val="Judul2"/>
+      </w:pPr>
+      <w:r>
+        <w:t>Pengujian (</w:t>
+      </w:r>
+      <w:r>
+        <w:rPr>
+          <w:i/>
+          <w:iCs/>
+        </w:rPr>
+        <w:t>Testing</w:t>
+      </w:r>
+      <w:r>
+        <w:t>)</w:t>
+      </w:r>
+    </w:p>
+    <w:p>
+      <w:pPr>
+        <w:pStyle w:val="TidakAdaSpasi"/>
+      </w:pPr>
+    </w:p>
+    <w:p>
+      <w:pPr>
         <w:spacing w:after="160" w:line="259" w:lineRule="auto"/>
         <w:jc w:val="left"/>
         <w:rPr>
@@ -3774,7 +4014,7 @@
       <w:pPr>
         <w:pStyle w:val="Judul1"/>
       </w:pPr>
-      <w:bookmarkStart w:id="16" w:name="_Toc170908836"/>
+      <w:bookmarkStart w:id="17" w:name="_Toc170908836"/>
       <w:r>
         <w:lastRenderedPageBreak/>
         <w:br/>
@@ -3782,27 +4022,27 @@
       <w:r>
         <w:t>KESIMPULAN DAN SARAN</w:t>
       </w:r>
-      <w:bookmarkEnd w:id="16"/>
+      <w:bookmarkEnd w:id="17"/>
     </w:p>
     <w:p>
       <w:pPr>
         <w:pStyle w:val="Judul2"/>
       </w:pPr>
-      <w:bookmarkStart w:id="17" w:name="_Toc170908837"/>
+      <w:bookmarkStart w:id="18" w:name="_Toc170908837"/>
       <w:r>
         <w:t>Kesimpulan</w:t>
       </w:r>
-      <w:bookmarkEnd w:id="17"/>
+      <w:bookmarkEnd w:id="18"/>
     </w:p>
     <w:p>
       <w:pPr>
         <w:pStyle w:val="Judul2"/>
       </w:pPr>
-      <w:bookmarkStart w:id="18" w:name="_Toc170908838"/>
+      <w:bookmarkStart w:id="19" w:name="_Toc170908838"/>
       <w:r>
         <w:t>Saran</w:t>
       </w:r>
-      <w:bookmarkEnd w:id="18"/>
+      <w:bookmarkEnd w:id="19"/>
     </w:p>
     <w:p>
       <w:pPr>
@@ -3906,11 +4146,11 @@
       <w:r>
         <w:t xml:space="preserve">(accessed </w:t>
       </w:r>
-      <w:bookmarkStart w:id="19" w:name="_Hlk171023868"/>
+      <w:bookmarkStart w:id="20" w:name="_Hlk171023868"/>
       <w:r>
         <w:t>Jul. 04, 2024</w:t>
       </w:r>
-      <w:bookmarkEnd w:id="19"/>
+      <w:bookmarkEnd w:id="20"/>
       <w:r>
         <w:t>).</w:t>
       </w:r>
@@ -6085,6 +6325,92 @@
     </w:lvl>
   </w:abstractNum>
   <w:abstractNum w:abstractNumId="9" w15:restartNumberingAfterBreak="0">
+    <w:nsid w:val="51B60A52"/>
+    <w:multiLevelType w:val="hybridMultilevel"/>
+    <w:tmpl w:val="69789164"/>
+    <w:lvl w:ilvl="0" w:tplc="0409000F">
+      <w:start w:val="1"/>
+      <w:numFmt w:val="decimal"/>
+      <w:lvlText w:val="%1."/>
+      <w:lvlJc w:val="left"/>
+      <w:pPr>
+        <w:ind w:left="720" w:hanging="360"/>
+      </w:pPr>
+    </w:lvl>
+    <w:lvl w:ilvl="1" w:tplc="FFFFFFFF">
+      <w:start w:val="1"/>
+      <w:numFmt w:val="lowerLetter"/>
+      <w:lvlText w:val="%2."/>
+      <w:lvlJc w:val="left"/>
+      <w:pPr>
+        <w:ind w:left="1440" w:hanging="360"/>
+      </w:pPr>
+    </w:lvl>
+    <w:lvl w:ilvl="2" w:tplc="FFFFFFFF">
+      <w:start w:val="1"/>
+      <w:numFmt w:val="lowerRoman"/>
+      <w:lvlText w:val="%3."/>
+      <w:lvlJc w:val="right"/>
+      <w:pPr>
+        <w:ind w:left="2160" w:hanging="180"/>
+      </w:pPr>
+    </w:lvl>
+    <w:lvl w:ilvl="3" w:tplc="FFFFFFFF">
+      <w:start w:val="1"/>
+      <w:numFmt w:val="decimal"/>
+      <w:lvlText w:val="%4."/>
+      <w:lvlJc w:val="left"/>
+      <w:pPr>
+        <w:ind w:left="2880" w:hanging="360"/>
+      </w:pPr>
+    </w:lvl>
+    <w:lvl w:ilvl="4" w:tplc="FFFFFFFF">
+      <w:start w:val="1"/>
+      <w:numFmt w:val="lowerLetter"/>
+      <w:lvlText w:val="%5."/>
+      <w:lvlJc w:val="left"/>
+      <w:pPr>
+        <w:ind w:left="3600" w:hanging="360"/>
+      </w:pPr>
+    </w:lvl>
+    <w:lvl w:ilvl="5" w:tplc="FFFFFFFF">
+      <w:start w:val="1"/>
+      <w:numFmt w:val="lowerRoman"/>
+      <w:lvlText w:val="%6."/>
+      <w:lvlJc w:val="right"/>
+      <w:pPr>
+        <w:ind w:left="4320" w:hanging="180"/>
+      </w:pPr>
+    </w:lvl>
+    <w:lvl w:ilvl="6" w:tplc="FFFFFFFF">
+      <w:start w:val="1"/>
+      <w:numFmt w:val="decimal"/>
+      <w:lvlText w:val="%7."/>
+      <w:lvlJc w:val="left"/>
+      <w:pPr>
+        <w:ind w:left="5040" w:hanging="360"/>
+      </w:pPr>
+    </w:lvl>
+    <w:lvl w:ilvl="7" w:tplc="FFFFFFFF">
+      <w:start w:val="1"/>
+      <w:numFmt w:val="lowerLetter"/>
+      <w:lvlText w:val="%8."/>
+      <w:lvlJc w:val="left"/>
+      <w:pPr>
+        <w:ind w:left="5760" w:hanging="360"/>
+      </w:pPr>
+    </w:lvl>
+    <w:lvl w:ilvl="8" w:tplc="FFFFFFFF">
+      <w:start w:val="1"/>
+      <w:numFmt w:val="lowerRoman"/>
+      <w:lvlText w:val="%9."/>
+      <w:lvlJc w:val="right"/>
+      <w:pPr>
+        <w:ind w:left="6480" w:hanging="180"/>
+      </w:pPr>
+    </w:lvl>
+  </w:abstractNum>
+  <w:abstractNum w:abstractNumId="10" w15:restartNumberingAfterBreak="0">
     <w:nsid w:val="5C1D171F"/>
     <w:multiLevelType w:val="hybridMultilevel"/>
     <w:tmpl w:val="EE2EF4C0"/>
@@ -6197,7 +6523,7 @@
       </w:rPr>
     </w:lvl>
   </w:abstractNum>
-  <w:abstractNum w:abstractNumId="10" w15:restartNumberingAfterBreak="0">
+  <w:abstractNum w:abstractNumId="11" w15:restartNumberingAfterBreak="0">
     <w:nsid w:val="66127CD5"/>
     <w:multiLevelType w:val="hybridMultilevel"/>
     <w:tmpl w:val="9064D6B6"/>
@@ -6310,7 +6636,7 @@
       </w:rPr>
     </w:lvl>
   </w:abstractNum>
-  <w:abstractNum w:abstractNumId="11" w15:restartNumberingAfterBreak="0">
+  <w:abstractNum w:abstractNumId="12" w15:restartNumberingAfterBreak="0">
     <w:nsid w:val="66B32CC2"/>
     <w:multiLevelType w:val="hybridMultilevel"/>
     <w:tmpl w:val="AF6429B2"/>
@@ -6399,7 +6725,7 @@
       </w:pPr>
     </w:lvl>
   </w:abstractNum>
-  <w:abstractNum w:abstractNumId="12" w15:restartNumberingAfterBreak="0">
+  <w:abstractNum w:abstractNumId="13" w15:restartNumberingAfterBreak="0">
     <w:nsid w:val="691E77DF"/>
     <w:multiLevelType w:val="hybridMultilevel"/>
     <w:tmpl w:val="625E0BF4"/>
@@ -6488,7 +6814,7 @@
       </w:pPr>
     </w:lvl>
   </w:abstractNum>
-  <w:abstractNum w:abstractNumId="13" w15:restartNumberingAfterBreak="0">
+  <w:abstractNum w:abstractNumId="14" w15:restartNumberingAfterBreak="0">
     <w:nsid w:val="739612D8"/>
     <w:multiLevelType w:val="hybridMultilevel"/>
     <w:tmpl w:val="AD22791E"/>
@@ -6577,7 +6903,7 @@
       </w:pPr>
     </w:lvl>
   </w:abstractNum>
-  <w:abstractNum w:abstractNumId="14" w15:restartNumberingAfterBreak="0">
+  <w:abstractNum w:abstractNumId="15" w15:restartNumberingAfterBreak="0">
     <w:nsid w:val="7F2E6BCB"/>
     <w:multiLevelType w:val="hybridMultilevel"/>
     <w:tmpl w:val="216440AA"/>
@@ -6666,7 +6992,7 @@
       </w:pPr>
     </w:lvl>
   </w:abstractNum>
-  <w:abstractNum w:abstractNumId="15" w15:restartNumberingAfterBreak="0">
+  <w:abstractNum w:abstractNumId="16" w15:restartNumberingAfterBreak="0">
     <w:nsid w:val="7F6E7152"/>
     <w:multiLevelType w:val="hybridMultilevel"/>
     <w:tmpl w:val="B7CCC572"/>
@@ -6756,10 +7082,10 @@
     </w:lvl>
   </w:abstractNum>
   <w:num w:numId="1" w16cid:durableId="1705792773">
-    <w:abstractNumId w:val="13"/>
+    <w:abstractNumId w:val="14"/>
   </w:num>
   <w:num w:numId="2" w16cid:durableId="937562843">
-    <w:abstractNumId w:val="14"/>
+    <w:abstractNumId w:val="15"/>
   </w:num>
   <w:num w:numId="3" w16cid:durableId="378551871">
     <w:abstractNumId w:val="5"/>
@@ -6768,13 +7094,13 @@
     <w:abstractNumId w:val="2"/>
   </w:num>
   <w:num w:numId="5" w16cid:durableId="883952068">
+    <w:abstractNumId w:val="11"/>
+  </w:num>
+  <w:num w:numId="6" w16cid:durableId="1977879651">
     <w:abstractNumId w:val="10"/>
   </w:num>
-  <w:num w:numId="6" w16cid:durableId="1977879651">
-    <w:abstractNumId w:val="9"/>
-  </w:num>
   <w:num w:numId="7" w16cid:durableId="2043557913">
-    <w:abstractNumId w:val="11"/>
+    <w:abstractNumId w:val="12"/>
   </w:num>
   <w:num w:numId="8" w16cid:durableId="1704018164">
     <w:abstractNumId w:val="1"/>
@@ -6792,16 +7118,19 @@
     <w:abstractNumId w:val="7"/>
   </w:num>
   <w:num w:numId="13" w16cid:durableId="313795899">
-    <w:abstractNumId w:val="15"/>
+    <w:abstractNumId w:val="16"/>
   </w:num>
   <w:num w:numId="14" w16cid:durableId="1041978125">
-    <w:abstractNumId w:val="12"/>
+    <w:abstractNumId w:val="13"/>
   </w:num>
   <w:num w:numId="15" w16cid:durableId="993684888">
     <w:abstractNumId w:val="3"/>
   </w:num>
   <w:num w:numId="16" w16cid:durableId="1141994762">
     <w:abstractNumId w:val="6"/>
+  </w:num>
+  <w:num w:numId="17" w16cid:durableId="669454341">
+    <w:abstractNumId w:val="9"/>
   </w:num>
 </w:numbering>
 </file>

</xml_diff>